<commit_message>
feat: Added PROG2113 Module 02 files
</commit_message>
<xml_diff>
--- a/Courses/PROG2113 - HTML and CSS/Modules/Module 02 - HTML Basics/Assignments/A-2_HOP.docx
+++ b/Courses/PROG2113 - HTML and CSS/Modules/Module 02 - HTML Basics/Assignments/A-2_HOP.docx
@@ -40,7 +40,48 @@
         <w:t>HOP 2.1</w:t>
       </w:r>
     </w:p>
-    <w:p/>
+    <w:p>
+      <w:r>
+        <w:rPr>
+          <w:noProof/>
+        </w:rPr>
+        <w:drawing>
+          <wp:inline distT="0" distB="0" distL="0" distR="0" wp14:anchorId="1403015F" wp14:editId="52584C76">
+            <wp:extent cx="1828800" cy="809625"/>
+            <wp:effectExtent l="0" t="0" r="0" b="9525"/>
+            <wp:docPr id="2" name="Picture 2" descr="Graphical user interface&#10;&#10;Description automatically generated with medium confidence"/>
+            <wp:cNvGraphicFramePr>
+              <a:graphicFrameLocks xmlns:a="http://schemas.openxmlformats.org/drawingml/2006/main" noChangeAspect="1"/>
+            </wp:cNvGraphicFramePr>
+            <a:graphic xmlns:a="http://schemas.openxmlformats.org/drawingml/2006/main">
+              <a:graphicData uri="http://schemas.openxmlformats.org/drawingml/2006/picture">
+                <pic:pic xmlns:pic="http://schemas.openxmlformats.org/drawingml/2006/picture">
+                  <pic:nvPicPr>
+                    <pic:cNvPr id="2" name="Picture 2" descr="Graphical user interface&#10;&#10;Description automatically generated with medium confidence"/>
+                    <pic:cNvPicPr/>
+                  </pic:nvPicPr>
+                  <pic:blipFill>
+                    <a:blip r:embed="rId4"/>
+                    <a:stretch>
+                      <a:fillRect/>
+                    </a:stretch>
+                  </pic:blipFill>
+                  <pic:spPr>
+                    <a:xfrm>
+                      <a:off x="0" y="0"/>
+                      <a:ext cx="1828800" cy="809625"/>
+                    </a:xfrm>
+                    <a:prstGeom prst="rect">
+                      <a:avLst/>
+                    </a:prstGeom>
+                  </pic:spPr>
+                </pic:pic>
+              </a:graphicData>
+            </a:graphic>
+          </wp:inline>
+        </w:drawing>
+      </w:r>
+    </w:p>
     <w:p>
       <w:r>
         <w:t>HOP 2.</w:t>
@@ -49,7 +90,48 @@
         <w:t>2</w:t>
       </w:r>
     </w:p>
-    <w:p/>
+    <w:p>
+      <w:r>
+        <w:rPr>
+          <w:noProof/>
+        </w:rPr>
+        <w:drawing>
+          <wp:inline distT="0" distB="0" distL="0" distR="0" wp14:anchorId="556303AC" wp14:editId="5290BE71">
+            <wp:extent cx="2524125" cy="2819400"/>
+            <wp:effectExtent l="0" t="0" r="9525" b="0"/>
+            <wp:docPr id="1" name="Picture 1" descr="Text&#10;&#10;Description automatically generated"/>
+            <wp:cNvGraphicFramePr>
+              <a:graphicFrameLocks xmlns:a="http://schemas.openxmlformats.org/drawingml/2006/main" noChangeAspect="1"/>
+            </wp:cNvGraphicFramePr>
+            <a:graphic xmlns:a="http://schemas.openxmlformats.org/drawingml/2006/main">
+              <a:graphicData uri="http://schemas.openxmlformats.org/drawingml/2006/picture">
+                <pic:pic xmlns:pic="http://schemas.openxmlformats.org/drawingml/2006/picture">
+                  <pic:nvPicPr>
+                    <pic:cNvPr id="1" name="Picture 1" descr="Text&#10;&#10;Description automatically generated"/>
+                    <pic:cNvPicPr/>
+                  </pic:nvPicPr>
+                  <pic:blipFill>
+                    <a:blip r:embed="rId5"/>
+                    <a:stretch>
+                      <a:fillRect/>
+                    </a:stretch>
+                  </pic:blipFill>
+                  <pic:spPr>
+                    <a:xfrm>
+                      <a:off x="0" y="0"/>
+                      <a:ext cx="2524125" cy="2819400"/>
+                    </a:xfrm>
+                    <a:prstGeom prst="rect">
+                      <a:avLst/>
+                    </a:prstGeom>
+                  </pic:spPr>
+                </pic:pic>
+              </a:graphicData>
+            </a:graphic>
+          </wp:inline>
+        </w:drawing>
+      </w:r>
+    </w:p>
     <w:p>
       <w:r>
         <w:t>HOP 2.</w:t>

</xml_diff>

<commit_message>
feat: Completed and submitted PROG2113 Module 02 HOP
</commit_message>
<xml_diff>
--- a/Courses/PROG2113 - HTML and CSS/Modules/Module 02 - HTML Basics/Assignments/A-2_HOP.docx
+++ b/Courses/PROG2113 - HTML and CSS/Modules/Module 02 - HTML Basics/Assignments/A-2_HOP.docx
@@ -31,8 +31,25 @@
       </w:r>
     </w:p>
     <w:p>
-      <w:r>
+      <w:pPr>
+        <w:rPr>
+          <w:b/>
+          <w:bCs/>
+        </w:rPr>
+      </w:pPr>
+      <w:r>
+        <w:rPr>
+          <w:b/>
+          <w:bCs/>
+        </w:rPr>
         <w:t>Hands-On Practice</w:t>
+      </w:r>
+      <w:r>
+        <w:rPr>
+          <w:b/>
+          <w:bCs/>
+        </w:rPr>
+        <w:t xml:space="preserve"> (HOP)</w:t>
       </w:r>
     </w:p>
     <w:p>
@@ -84,10 +101,7 @@
     </w:p>
     <w:p>
       <w:r>
-        <w:t>HOP 2.</w:t>
-      </w:r>
-      <w:r>
-        <w:t>2</w:t>
+        <w:t>HOP 2.2</w:t>
       </w:r>
     </w:p>
     <w:p>
@@ -134,127 +148,850 @@
     </w:p>
     <w:p>
       <w:r>
-        <w:t>HOP 2.</w:t>
-      </w:r>
-      <w:r>
-        <w:t>3</w:t>
+        <w:t>HOP 2.3</w:t>
+      </w:r>
+    </w:p>
+    <w:p>
+      <w:r>
+        <w:rPr>
+          <w:noProof/>
+        </w:rPr>
+        <w:drawing>
+          <wp:inline distT="0" distB="0" distL="0" distR="0" wp14:anchorId="149F1DF4" wp14:editId="374CE70B">
+            <wp:extent cx="3505200" cy="1285875"/>
+            <wp:effectExtent l="0" t="0" r="0" b="9525"/>
+            <wp:docPr id="22" name="Picture 22" descr="A picture containing graphical user interface&#10;&#10;Description automatically generated"/>
+            <wp:cNvGraphicFramePr>
+              <a:graphicFrameLocks xmlns:a="http://schemas.openxmlformats.org/drawingml/2006/main" noChangeAspect="1"/>
+            </wp:cNvGraphicFramePr>
+            <a:graphic xmlns:a="http://schemas.openxmlformats.org/drawingml/2006/main">
+              <a:graphicData uri="http://schemas.openxmlformats.org/drawingml/2006/picture">
+                <pic:pic xmlns:pic="http://schemas.openxmlformats.org/drawingml/2006/picture">
+                  <pic:nvPicPr>
+                    <pic:cNvPr id="22" name="Picture 22" descr="A picture containing graphical user interface&#10;&#10;Description automatically generated"/>
+                    <pic:cNvPicPr/>
+                  </pic:nvPicPr>
+                  <pic:blipFill>
+                    <a:blip r:embed="rId6"/>
+                    <a:stretch>
+                      <a:fillRect/>
+                    </a:stretch>
+                  </pic:blipFill>
+                  <pic:spPr>
+                    <a:xfrm>
+                      <a:off x="0" y="0"/>
+                      <a:ext cx="3505200" cy="1285875"/>
+                    </a:xfrm>
+                    <a:prstGeom prst="rect">
+                      <a:avLst/>
+                    </a:prstGeom>
+                  </pic:spPr>
+                </pic:pic>
+              </a:graphicData>
+            </a:graphic>
+          </wp:inline>
+        </w:drawing>
+      </w:r>
+    </w:p>
+    <w:p>
+      <w:r>
+        <w:t>HOP 2.4</w:t>
+      </w:r>
+    </w:p>
+    <w:p>
+      <w:r>
+        <w:rPr>
+          <w:noProof/>
+        </w:rPr>
+        <w:drawing>
+          <wp:inline distT="0" distB="0" distL="0" distR="0" wp14:anchorId="07AE9085" wp14:editId="1F8D2A8F">
+            <wp:extent cx="5943600" cy="1834515"/>
+            <wp:effectExtent l="0" t="0" r="0" b="0"/>
+            <wp:docPr id="3" name="Picture 3" descr="Graphical user interface, application&#10;&#10;Description automatically generated with medium confidence"/>
+            <wp:cNvGraphicFramePr>
+              <a:graphicFrameLocks xmlns:a="http://schemas.openxmlformats.org/drawingml/2006/main" noChangeAspect="1"/>
+            </wp:cNvGraphicFramePr>
+            <a:graphic xmlns:a="http://schemas.openxmlformats.org/drawingml/2006/main">
+              <a:graphicData uri="http://schemas.openxmlformats.org/drawingml/2006/picture">
+                <pic:pic xmlns:pic="http://schemas.openxmlformats.org/drawingml/2006/picture">
+                  <pic:nvPicPr>
+                    <pic:cNvPr id="3" name="Picture 3" descr="Graphical user interface, application&#10;&#10;Description automatically generated with medium confidence"/>
+                    <pic:cNvPicPr/>
+                  </pic:nvPicPr>
+                  <pic:blipFill>
+                    <a:blip r:embed="rId7"/>
+                    <a:stretch>
+                      <a:fillRect/>
+                    </a:stretch>
+                  </pic:blipFill>
+                  <pic:spPr>
+                    <a:xfrm>
+                      <a:off x="0" y="0"/>
+                      <a:ext cx="5943600" cy="1834515"/>
+                    </a:xfrm>
+                    <a:prstGeom prst="rect">
+                      <a:avLst/>
+                    </a:prstGeom>
+                  </pic:spPr>
+                </pic:pic>
+              </a:graphicData>
+            </a:graphic>
+          </wp:inline>
+        </w:drawing>
       </w:r>
     </w:p>
     <w:p/>
     <w:p>
       <w:r>
-        <w:t>HOP 2.</w:t>
-      </w:r>
-      <w:r>
-        <w:t>4</w:t>
+        <w:t>HOP 2.5</w:t>
+      </w:r>
+    </w:p>
+    <w:p>
+      <w:r>
+        <w:rPr>
+          <w:noProof/>
+        </w:rPr>
+        <w:drawing>
+          <wp:inline distT="0" distB="0" distL="0" distR="0" wp14:anchorId="24F5442A" wp14:editId="420A06FD">
+            <wp:extent cx="5943600" cy="1318260"/>
+            <wp:effectExtent l="0" t="0" r="0" b="0"/>
+            <wp:docPr id="4" name="Picture 4" descr="Text&#10;&#10;Description automatically generated"/>
+            <wp:cNvGraphicFramePr>
+              <a:graphicFrameLocks xmlns:a="http://schemas.openxmlformats.org/drawingml/2006/main" noChangeAspect="1"/>
+            </wp:cNvGraphicFramePr>
+            <a:graphic xmlns:a="http://schemas.openxmlformats.org/drawingml/2006/main">
+              <a:graphicData uri="http://schemas.openxmlformats.org/drawingml/2006/picture">
+                <pic:pic xmlns:pic="http://schemas.openxmlformats.org/drawingml/2006/picture">
+                  <pic:nvPicPr>
+                    <pic:cNvPr id="4" name="Picture 4" descr="Text&#10;&#10;Description automatically generated"/>
+                    <pic:cNvPicPr/>
+                  </pic:nvPicPr>
+                  <pic:blipFill>
+                    <a:blip r:embed="rId8"/>
+                    <a:stretch>
+                      <a:fillRect/>
+                    </a:stretch>
+                  </pic:blipFill>
+                  <pic:spPr>
+                    <a:xfrm>
+                      <a:off x="0" y="0"/>
+                      <a:ext cx="5943600" cy="1318260"/>
+                    </a:xfrm>
+                    <a:prstGeom prst="rect">
+                      <a:avLst/>
+                    </a:prstGeom>
+                  </pic:spPr>
+                </pic:pic>
+              </a:graphicData>
+            </a:graphic>
+          </wp:inline>
+        </w:drawing>
+      </w:r>
+    </w:p>
+    <w:p>
+      <w:r>
+        <w:t>HOP 2.6</w:t>
+      </w:r>
+    </w:p>
+    <w:p>
+      <w:r>
+        <w:rPr>
+          <w:noProof/>
+        </w:rPr>
+        <w:drawing>
+          <wp:inline distT="0" distB="0" distL="0" distR="0" wp14:anchorId="1BD1E361" wp14:editId="5E0CCBB1">
+            <wp:extent cx="3343275" cy="1905000"/>
+            <wp:effectExtent l="0" t="0" r="9525" b="0"/>
+            <wp:docPr id="5" name="Picture 5" descr="A picture containing text&#10;&#10;Description automatically generated"/>
+            <wp:cNvGraphicFramePr>
+              <a:graphicFrameLocks xmlns:a="http://schemas.openxmlformats.org/drawingml/2006/main" noChangeAspect="1"/>
+            </wp:cNvGraphicFramePr>
+            <a:graphic xmlns:a="http://schemas.openxmlformats.org/drawingml/2006/main">
+              <a:graphicData uri="http://schemas.openxmlformats.org/drawingml/2006/picture">
+                <pic:pic xmlns:pic="http://schemas.openxmlformats.org/drawingml/2006/picture">
+                  <pic:nvPicPr>
+                    <pic:cNvPr id="5" name="Picture 5" descr="A picture containing text&#10;&#10;Description automatically generated"/>
+                    <pic:cNvPicPr/>
+                  </pic:nvPicPr>
+                  <pic:blipFill>
+                    <a:blip r:embed="rId9"/>
+                    <a:stretch>
+                      <a:fillRect/>
+                    </a:stretch>
+                  </pic:blipFill>
+                  <pic:spPr>
+                    <a:xfrm>
+                      <a:off x="0" y="0"/>
+                      <a:ext cx="3343275" cy="1905000"/>
+                    </a:xfrm>
+                    <a:prstGeom prst="rect">
+                      <a:avLst/>
+                    </a:prstGeom>
+                  </pic:spPr>
+                </pic:pic>
+              </a:graphicData>
+            </a:graphic>
+          </wp:inline>
+        </w:drawing>
+      </w:r>
+    </w:p>
+    <w:p>
+      <w:r>
+        <w:rPr>
+          <w:noProof/>
+        </w:rPr>
+        <w:drawing>
+          <wp:inline distT="0" distB="0" distL="0" distR="0" wp14:anchorId="0F6A829A" wp14:editId="04210984">
+            <wp:extent cx="3590925" cy="2066925"/>
+            <wp:effectExtent l="0" t="0" r="9525" b="9525"/>
+            <wp:docPr id="20" name="Picture 20" descr="Text&#10;&#10;Description automatically generated with low confidence"/>
+            <wp:cNvGraphicFramePr>
+              <a:graphicFrameLocks xmlns:a="http://schemas.openxmlformats.org/drawingml/2006/main" noChangeAspect="1"/>
+            </wp:cNvGraphicFramePr>
+            <a:graphic xmlns:a="http://schemas.openxmlformats.org/drawingml/2006/main">
+              <a:graphicData uri="http://schemas.openxmlformats.org/drawingml/2006/picture">
+                <pic:pic xmlns:pic="http://schemas.openxmlformats.org/drawingml/2006/picture">
+                  <pic:nvPicPr>
+                    <pic:cNvPr id="20" name="Picture 20" descr="Text&#10;&#10;Description automatically generated with low confidence"/>
+                    <pic:cNvPicPr/>
+                  </pic:nvPicPr>
+                  <pic:blipFill>
+                    <a:blip r:embed="rId10"/>
+                    <a:stretch>
+                      <a:fillRect/>
+                    </a:stretch>
+                  </pic:blipFill>
+                  <pic:spPr>
+                    <a:xfrm>
+                      <a:off x="0" y="0"/>
+                      <a:ext cx="3590925" cy="2066925"/>
+                    </a:xfrm>
+                    <a:prstGeom prst="rect">
+                      <a:avLst/>
+                    </a:prstGeom>
+                  </pic:spPr>
+                </pic:pic>
+              </a:graphicData>
+            </a:graphic>
+          </wp:inline>
+        </w:drawing>
+      </w:r>
+    </w:p>
+    <w:p>
+      <w:r>
+        <w:t>HOP 2.7</w:t>
+      </w:r>
+    </w:p>
+    <w:p>
+      <w:r>
+        <w:rPr>
+          <w:noProof/>
+        </w:rPr>
+        <w:drawing>
+          <wp:inline distT="0" distB="0" distL="0" distR="0" wp14:anchorId="40A8415C" wp14:editId="11E04C7A">
+            <wp:extent cx="3457575" cy="1857375"/>
+            <wp:effectExtent l="0" t="0" r="9525" b="9525"/>
+            <wp:docPr id="6" name="Picture 6" descr="A picture containing text&#10;&#10;Description automatically generated"/>
+            <wp:cNvGraphicFramePr>
+              <a:graphicFrameLocks xmlns:a="http://schemas.openxmlformats.org/drawingml/2006/main" noChangeAspect="1"/>
+            </wp:cNvGraphicFramePr>
+            <a:graphic xmlns:a="http://schemas.openxmlformats.org/drawingml/2006/main">
+              <a:graphicData uri="http://schemas.openxmlformats.org/drawingml/2006/picture">
+                <pic:pic xmlns:pic="http://schemas.openxmlformats.org/drawingml/2006/picture">
+                  <pic:nvPicPr>
+                    <pic:cNvPr id="6" name="Picture 6" descr="A picture containing text&#10;&#10;Description automatically generated"/>
+                    <pic:cNvPicPr/>
+                  </pic:nvPicPr>
+                  <pic:blipFill>
+                    <a:blip r:embed="rId11"/>
+                    <a:stretch>
+                      <a:fillRect/>
+                    </a:stretch>
+                  </pic:blipFill>
+                  <pic:spPr>
+                    <a:xfrm>
+                      <a:off x="0" y="0"/>
+                      <a:ext cx="3457575" cy="1857375"/>
+                    </a:xfrm>
+                    <a:prstGeom prst="rect">
+                      <a:avLst/>
+                    </a:prstGeom>
+                  </pic:spPr>
+                </pic:pic>
+              </a:graphicData>
+            </a:graphic>
+          </wp:inline>
+        </w:drawing>
       </w:r>
     </w:p>
     <w:p/>
     <w:p>
       <w:r>
-        <w:t>HOP 2.</w:t>
-      </w:r>
-      <w:r>
-        <w:t>5</w:t>
-      </w:r>
-    </w:p>
-    <w:p/>
-    <w:p>
-      <w:r>
-        <w:t>HOP 2.</w:t>
-      </w:r>
-      <w:r>
-        <w:t>6</w:t>
-      </w:r>
-    </w:p>
-    <w:p/>
-    <w:p>
-      <w:r>
-        <w:t>HOP 2.</w:t>
-      </w:r>
-      <w:r>
-        <w:t>7</w:t>
-      </w:r>
-    </w:p>
-    <w:p/>
-    <w:p>
-      <w:r>
-        <w:t>HOP 2.</w:t>
-      </w:r>
-      <w:r>
-        <w:t>8</w:t>
-      </w:r>
-    </w:p>
-    <w:p/>
-    <w:p>
-      <w:r>
-        <w:t>HOP 2.</w:t>
-      </w:r>
-      <w:r>
-        <w:t>9</w:t>
-      </w:r>
-    </w:p>
-    <w:p/>
-    <w:p>
-      <w:r>
-        <w:t>HOP 2.</w:t>
-      </w:r>
-      <w:r>
-        <w:t>10</w:t>
-      </w:r>
-    </w:p>
-    <w:p/>
-    <w:p>
-      <w:r>
-        <w:t>HOP 2.</w:t>
-      </w:r>
-      <w:r>
-        <w:t>11</w:t>
-      </w:r>
-    </w:p>
-    <w:p/>
-    <w:p>
-      <w:r>
-        <w:t>HOP 2.</w:t>
-      </w:r>
-      <w:r>
-        <w:t>12</w:t>
-      </w:r>
-    </w:p>
-    <w:p/>
-    <w:p>
-      <w:r>
-        <w:t>HOP 2.</w:t>
-      </w:r>
-      <w:r>
-        <w:t>13</w:t>
-      </w:r>
-    </w:p>
-    <w:p/>
-    <w:p>
-      <w:r>
-        <w:t>HOP 2.</w:t>
-      </w:r>
-      <w:r>
-        <w:t>14</w:t>
-      </w:r>
-    </w:p>
-    <w:p/>
-    <w:p>
-      <w:r>
-        <w:t>HOP 2.</w:t>
-      </w:r>
-      <w:r>
-        <w:t>15</w:t>
+        <w:lastRenderedPageBreak/>
+        <w:t>HOP 2.8</w:t>
+      </w:r>
+    </w:p>
+    <w:p>
+      <w:r>
+        <w:rPr>
+          <w:noProof/>
+        </w:rPr>
+        <w:drawing>
+          <wp:inline distT="0" distB="0" distL="0" distR="0" wp14:anchorId="346B158A" wp14:editId="194F5612">
+            <wp:extent cx="5943600" cy="1114425"/>
+            <wp:effectExtent l="0" t="0" r="0" b="9525"/>
+            <wp:docPr id="7" name="Picture 7" descr="A picture containing text&#10;&#10;Description automatically generated"/>
+            <wp:cNvGraphicFramePr>
+              <a:graphicFrameLocks xmlns:a="http://schemas.openxmlformats.org/drawingml/2006/main" noChangeAspect="1"/>
+            </wp:cNvGraphicFramePr>
+            <a:graphic xmlns:a="http://schemas.openxmlformats.org/drawingml/2006/main">
+              <a:graphicData uri="http://schemas.openxmlformats.org/drawingml/2006/picture">
+                <pic:pic xmlns:pic="http://schemas.openxmlformats.org/drawingml/2006/picture">
+                  <pic:nvPicPr>
+                    <pic:cNvPr id="7" name="Picture 7" descr="A picture containing text&#10;&#10;Description automatically generated"/>
+                    <pic:cNvPicPr/>
+                  </pic:nvPicPr>
+                  <pic:blipFill>
+                    <a:blip r:embed="rId12"/>
+                    <a:stretch>
+                      <a:fillRect/>
+                    </a:stretch>
+                  </pic:blipFill>
+                  <pic:spPr>
+                    <a:xfrm>
+                      <a:off x="0" y="0"/>
+                      <a:ext cx="5943600" cy="1114425"/>
+                    </a:xfrm>
+                    <a:prstGeom prst="rect">
+                      <a:avLst/>
+                    </a:prstGeom>
+                  </pic:spPr>
+                </pic:pic>
+              </a:graphicData>
+            </a:graphic>
+          </wp:inline>
+        </w:drawing>
+      </w:r>
+    </w:p>
+    <w:p>
+      <w:r>
+        <w:t>HOP 2.9</w:t>
+      </w:r>
+    </w:p>
+    <w:p>
+      <w:r>
+        <w:rPr>
+          <w:noProof/>
+        </w:rPr>
+        <w:drawing>
+          <wp:inline distT="0" distB="0" distL="0" distR="0" wp14:anchorId="3A7E1D0D" wp14:editId="65F82F81">
+            <wp:extent cx="5943600" cy="1278255"/>
+            <wp:effectExtent l="0" t="0" r="0" b="0"/>
+            <wp:docPr id="8" name="Picture 8" descr="A picture containing diagram&#10;&#10;Description automatically generated"/>
+            <wp:cNvGraphicFramePr>
+              <a:graphicFrameLocks xmlns:a="http://schemas.openxmlformats.org/drawingml/2006/main" noChangeAspect="1"/>
+            </wp:cNvGraphicFramePr>
+            <a:graphic xmlns:a="http://schemas.openxmlformats.org/drawingml/2006/main">
+              <a:graphicData uri="http://schemas.openxmlformats.org/drawingml/2006/picture">
+                <pic:pic xmlns:pic="http://schemas.openxmlformats.org/drawingml/2006/picture">
+                  <pic:nvPicPr>
+                    <pic:cNvPr id="8" name="Picture 8" descr="A picture containing diagram&#10;&#10;Description automatically generated"/>
+                    <pic:cNvPicPr/>
+                  </pic:nvPicPr>
+                  <pic:blipFill>
+                    <a:blip r:embed="rId13"/>
+                    <a:stretch>
+                      <a:fillRect/>
+                    </a:stretch>
+                  </pic:blipFill>
+                  <pic:spPr>
+                    <a:xfrm>
+                      <a:off x="0" y="0"/>
+                      <a:ext cx="5943600" cy="1278255"/>
+                    </a:xfrm>
+                    <a:prstGeom prst="rect">
+                      <a:avLst/>
+                    </a:prstGeom>
+                  </pic:spPr>
+                </pic:pic>
+              </a:graphicData>
+            </a:graphic>
+          </wp:inline>
+        </w:drawing>
+      </w:r>
+    </w:p>
+    <w:p>
+      <w:r>
+        <w:t>HOP 2.10</w:t>
+      </w:r>
+    </w:p>
+    <w:p>
+      <w:r>
+        <w:rPr>
+          <w:noProof/>
+        </w:rPr>
+        <w:drawing>
+          <wp:inline distT="0" distB="0" distL="0" distR="0" wp14:anchorId="30BD0202" wp14:editId="46166665">
+            <wp:extent cx="5943600" cy="2411730"/>
+            <wp:effectExtent l="0" t="0" r="0" b="7620"/>
+            <wp:docPr id="11" name="Picture 11" descr="Graphical user interface, text, application, email&#10;&#10;Description automatically generated"/>
+            <wp:cNvGraphicFramePr>
+              <a:graphicFrameLocks xmlns:a="http://schemas.openxmlformats.org/drawingml/2006/main" noChangeAspect="1"/>
+            </wp:cNvGraphicFramePr>
+            <a:graphic xmlns:a="http://schemas.openxmlformats.org/drawingml/2006/main">
+              <a:graphicData uri="http://schemas.openxmlformats.org/drawingml/2006/picture">
+                <pic:pic xmlns:pic="http://schemas.openxmlformats.org/drawingml/2006/picture">
+                  <pic:nvPicPr>
+                    <pic:cNvPr id="11" name="Picture 11" descr="Graphical user interface, text, application, email&#10;&#10;Description automatically generated"/>
+                    <pic:cNvPicPr/>
+                  </pic:nvPicPr>
+                  <pic:blipFill>
+                    <a:blip r:embed="rId14"/>
+                    <a:stretch>
+                      <a:fillRect/>
+                    </a:stretch>
+                  </pic:blipFill>
+                  <pic:spPr>
+                    <a:xfrm>
+                      <a:off x="0" y="0"/>
+                      <a:ext cx="5943600" cy="2411730"/>
+                    </a:xfrm>
+                    <a:prstGeom prst="rect">
+                      <a:avLst/>
+                    </a:prstGeom>
+                  </pic:spPr>
+                </pic:pic>
+              </a:graphicData>
+            </a:graphic>
+          </wp:inline>
+        </w:drawing>
+      </w:r>
+    </w:p>
+    <w:p>
+      <w:r>
+        <w:t>HOP 2.11</w:t>
+      </w:r>
+    </w:p>
+    <w:p>
+      <w:r>
+        <w:rPr>
+          <w:noProof/>
+        </w:rPr>
+        <w:drawing>
+          <wp:inline distT="0" distB="0" distL="0" distR="0" wp14:anchorId="5E3E4C53" wp14:editId="187B2811">
+            <wp:extent cx="4838700" cy="2173796"/>
+            <wp:effectExtent l="0" t="0" r="0" b="0"/>
+            <wp:docPr id="10" name="Picture 10" descr="Graphical user interface, application&#10;&#10;Description automatically generated"/>
+            <wp:cNvGraphicFramePr>
+              <a:graphicFrameLocks xmlns:a="http://schemas.openxmlformats.org/drawingml/2006/main" noChangeAspect="1"/>
+            </wp:cNvGraphicFramePr>
+            <a:graphic xmlns:a="http://schemas.openxmlformats.org/drawingml/2006/main">
+              <a:graphicData uri="http://schemas.openxmlformats.org/drawingml/2006/picture">
+                <pic:pic xmlns:pic="http://schemas.openxmlformats.org/drawingml/2006/picture">
+                  <pic:nvPicPr>
+                    <pic:cNvPr id="10" name="Picture 10" descr="Graphical user interface, application&#10;&#10;Description automatically generated"/>
+                    <pic:cNvPicPr/>
+                  </pic:nvPicPr>
+                  <pic:blipFill>
+                    <a:blip r:embed="rId15"/>
+                    <a:stretch>
+                      <a:fillRect/>
+                    </a:stretch>
+                  </pic:blipFill>
+                  <pic:spPr>
+                    <a:xfrm>
+                      <a:off x="0" y="0"/>
+                      <a:ext cx="4842867" cy="2175668"/>
+                    </a:xfrm>
+                    <a:prstGeom prst="rect">
+                      <a:avLst/>
+                    </a:prstGeom>
+                  </pic:spPr>
+                </pic:pic>
+              </a:graphicData>
+            </a:graphic>
+          </wp:inline>
+        </w:drawing>
       </w:r>
     </w:p>
     <w:p/>
     <w:p/>
-    <w:p/>
-    <w:p/>
+    <w:p>
+      <w:r>
+        <w:lastRenderedPageBreak/>
+        <w:t>HOP 2.12</w:t>
+      </w:r>
+    </w:p>
+    <w:p>
+      <w:r>
+        <w:rPr>
+          <w:noProof/>
+        </w:rPr>
+        <w:drawing>
+          <wp:inline distT="0" distB="0" distL="0" distR="0" wp14:anchorId="3F31EB96" wp14:editId="7927A88A">
+            <wp:extent cx="3086100" cy="838200"/>
+            <wp:effectExtent l="0" t="0" r="0" b="0"/>
+            <wp:docPr id="12" name="Picture 12" descr="A picture containing text&#10;&#10;Description automatically generated"/>
+            <wp:cNvGraphicFramePr>
+              <a:graphicFrameLocks xmlns:a="http://schemas.openxmlformats.org/drawingml/2006/main" noChangeAspect="1"/>
+            </wp:cNvGraphicFramePr>
+            <a:graphic xmlns:a="http://schemas.openxmlformats.org/drawingml/2006/main">
+              <a:graphicData uri="http://schemas.openxmlformats.org/drawingml/2006/picture">
+                <pic:pic xmlns:pic="http://schemas.openxmlformats.org/drawingml/2006/picture">
+                  <pic:nvPicPr>
+                    <pic:cNvPr id="12" name="Picture 12" descr="A picture containing text&#10;&#10;Description automatically generated"/>
+                    <pic:cNvPicPr/>
+                  </pic:nvPicPr>
+                  <pic:blipFill>
+                    <a:blip r:embed="rId16"/>
+                    <a:stretch>
+                      <a:fillRect/>
+                    </a:stretch>
+                  </pic:blipFill>
+                  <pic:spPr>
+                    <a:xfrm>
+                      <a:off x="0" y="0"/>
+                      <a:ext cx="3086100" cy="838200"/>
+                    </a:xfrm>
+                    <a:prstGeom prst="rect">
+                      <a:avLst/>
+                    </a:prstGeom>
+                  </pic:spPr>
+                </pic:pic>
+              </a:graphicData>
+            </a:graphic>
+          </wp:inline>
+        </w:drawing>
+      </w:r>
+    </w:p>
+    <w:p>
+      <w:r>
+        <w:t>HOP 2.13</w:t>
+      </w:r>
+    </w:p>
+    <w:p>
+      <w:r>
+        <w:t>Home</w:t>
+      </w:r>
+    </w:p>
+    <w:p>
+      <w:r>
+        <w:rPr>
+          <w:noProof/>
+        </w:rPr>
+        <w:drawing>
+          <wp:inline distT="0" distB="0" distL="0" distR="0" wp14:anchorId="65D16A21" wp14:editId="55A4A8AC">
+            <wp:extent cx="4438347" cy="1638300"/>
+            <wp:effectExtent l="0" t="0" r="635" b="0"/>
+            <wp:docPr id="13" name="Picture 13" descr="Graphical user interface, text, application, email&#10;&#10;Description automatically generated"/>
+            <wp:cNvGraphicFramePr>
+              <a:graphicFrameLocks xmlns:a="http://schemas.openxmlformats.org/drawingml/2006/main" noChangeAspect="1"/>
+            </wp:cNvGraphicFramePr>
+            <a:graphic xmlns:a="http://schemas.openxmlformats.org/drawingml/2006/main">
+              <a:graphicData uri="http://schemas.openxmlformats.org/drawingml/2006/picture">
+                <pic:pic xmlns:pic="http://schemas.openxmlformats.org/drawingml/2006/picture">
+                  <pic:nvPicPr>
+                    <pic:cNvPr id="13" name="Picture 13" descr="Graphical user interface, text, application, email&#10;&#10;Description automatically generated"/>
+                    <pic:cNvPicPr/>
+                  </pic:nvPicPr>
+                  <pic:blipFill>
+                    <a:blip r:embed="rId17"/>
+                    <a:stretch>
+                      <a:fillRect/>
+                    </a:stretch>
+                  </pic:blipFill>
+                  <pic:spPr>
+                    <a:xfrm>
+                      <a:off x="0" y="0"/>
+                      <a:ext cx="4440368" cy="1639046"/>
+                    </a:xfrm>
+                    <a:prstGeom prst="rect">
+                      <a:avLst/>
+                    </a:prstGeom>
+                  </pic:spPr>
+                </pic:pic>
+              </a:graphicData>
+            </a:graphic>
+          </wp:inline>
+        </w:drawing>
+      </w:r>
+    </w:p>
+    <w:p>
+      <w:r>
+        <w:t>Services</w:t>
+      </w:r>
+    </w:p>
+    <w:p>
+      <w:r>
+        <w:rPr>
+          <w:noProof/>
+        </w:rPr>
+        <w:drawing>
+          <wp:inline distT="0" distB="0" distL="0" distR="0" wp14:anchorId="38E55682" wp14:editId="3C4054E2">
+            <wp:extent cx="4535775" cy="2324100"/>
+            <wp:effectExtent l="0" t="0" r="0" b="0"/>
+            <wp:docPr id="14" name="Picture 14" descr="Graphical user interface, text, application, email&#10;&#10;Description automatically generated"/>
+            <wp:cNvGraphicFramePr>
+              <a:graphicFrameLocks xmlns:a="http://schemas.openxmlformats.org/drawingml/2006/main" noChangeAspect="1"/>
+            </wp:cNvGraphicFramePr>
+            <a:graphic xmlns:a="http://schemas.openxmlformats.org/drawingml/2006/main">
+              <a:graphicData uri="http://schemas.openxmlformats.org/drawingml/2006/picture">
+                <pic:pic xmlns:pic="http://schemas.openxmlformats.org/drawingml/2006/picture">
+                  <pic:nvPicPr>
+                    <pic:cNvPr id="14" name="Picture 14" descr="Graphical user interface, text, application, email&#10;&#10;Description automatically generated"/>
+                    <pic:cNvPicPr/>
+                  </pic:nvPicPr>
+                  <pic:blipFill>
+                    <a:blip r:embed="rId18"/>
+                    <a:stretch>
+                      <a:fillRect/>
+                    </a:stretch>
+                  </pic:blipFill>
+                  <pic:spPr>
+                    <a:xfrm>
+                      <a:off x="0" y="0"/>
+                      <a:ext cx="4545572" cy="2329120"/>
+                    </a:xfrm>
+                    <a:prstGeom prst="rect">
+                      <a:avLst/>
+                    </a:prstGeom>
+                  </pic:spPr>
+                </pic:pic>
+              </a:graphicData>
+            </a:graphic>
+          </wp:inline>
+        </w:drawing>
+      </w:r>
+    </w:p>
+    <w:p>
+      <w:r>
+        <w:t>Contact</w:t>
+      </w:r>
+    </w:p>
+    <w:p>
+      <w:r>
+        <w:rPr>
+          <w:noProof/>
+        </w:rPr>
+        <w:drawing>
+          <wp:inline distT="0" distB="0" distL="0" distR="0" wp14:anchorId="733BED28" wp14:editId="5D05FA83">
+            <wp:extent cx="4657725" cy="2552700"/>
+            <wp:effectExtent l="0" t="0" r="9525" b="0"/>
+            <wp:docPr id="15" name="Picture 15" descr="Graphical user interface, text, application, email&#10;&#10;Description automatically generated"/>
+            <wp:cNvGraphicFramePr>
+              <a:graphicFrameLocks xmlns:a="http://schemas.openxmlformats.org/drawingml/2006/main" noChangeAspect="1"/>
+            </wp:cNvGraphicFramePr>
+            <a:graphic xmlns:a="http://schemas.openxmlformats.org/drawingml/2006/main">
+              <a:graphicData uri="http://schemas.openxmlformats.org/drawingml/2006/picture">
+                <pic:pic xmlns:pic="http://schemas.openxmlformats.org/drawingml/2006/picture">
+                  <pic:nvPicPr>
+                    <pic:cNvPr id="15" name="Picture 15" descr="Graphical user interface, text, application, email&#10;&#10;Description automatically generated"/>
+                    <pic:cNvPicPr/>
+                  </pic:nvPicPr>
+                  <pic:blipFill>
+                    <a:blip r:embed="rId19"/>
+                    <a:stretch>
+                      <a:fillRect/>
+                    </a:stretch>
+                  </pic:blipFill>
+                  <pic:spPr>
+                    <a:xfrm>
+                      <a:off x="0" y="0"/>
+                      <a:ext cx="4657725" cy="2552700"/>
+                    </a:xfrm>
+                    <a:prstGeom prst="rect">
+                      <a:avLst/>
+                    </a:prstGeom>
+                  </pic:spPr>
+                </pic:pic>
+              </a:graphicData>
+            </a:graphic>
+          </wp:inline>
+        </w:drawing>
+      </w:r>
+    </w:p>
+    <w:p>
+      <w:r>
+        <w:lastRenderedPageBreak/>
+        <w:t>HOP 2.14</w:t>
+      </w:r>
+    </w:p>
+    <w:p>
+      <w:r>
+        <w:rPr>
+          <w:noProof/>
+        </w:rPr>
+        <w:drawing>
+          <wp:inline distT="0" distB="0" distL="0" distR="0" wp14:anchorId="6C39EF96" wp14:editId="0E516F5B">
+            <wp:extent cx="3675450" cy="2181225"/>
+            <wp:effectExtent l="0" t="0" r="1270" b="0"/>
+            <wp:docPr id="16" name="Picture 16" descr="Graphical user interface, text, application&#10;&#10;Description automatically generated"/>
+            <wp:cNvGraphicFramePr>
+              <a:graphicFrameLocks xmlns:a="http://schemas.openxmlformats.org/drawingml/2006/main" noChangeAspect="1"/>
+            </wp:cNvGraphicFramePr>
+            <a:graphic xmlns:a="http://schemas.openxmlformats.org/drawingml/2006/main">
+              <a:graphicData uri="http://schemas.openxmlformats.org/drawingml/2006/picture">
+                <pic:pic xmlns:pic="http://schemas.openxmlformats.org/drawingml/2006/picture">
+                  <pic:nvPicPr>
+                    <pic:cNvPr id="16" name="Picture 16" descr="Graphical user interface, text, application&#10;&#10;Description automatically generated"/>
+                    <pic:cNvPicPr/>
+                  </pic:nvPicPr>
+                  <pic:blipFill>
+                    <a:blip r:embed="rId20"/>
+                    <a:stretch>
+                      <a:fillRect/>
+                    </a:stretch>
+                  </pic:blipFill>
+                  <pic:spPr>
+                    <a:xfrm>
+                      <a:off x="0" y="0"/>
+                      <a:ext cx="3677108" cy="2182209"/>
+                    </a:xfrm>
+                    <a:prstGeom prst="rect">
+                      <a:avLst/>
+                    </a:prstGeom>
+                  </pic:spPr>
+                </pic:pic>
+              </a:graphicData>
+            </a:graphic>
+          </wp:inline>
+        </w:drawing>
+      </w:r>
+    </w:p>
+    <w:p>
+      <w:r>
+        <w:t>HOP 2.15</w:t>
+      </w:r>
+    </w:p>
+    <w:p>
+      <w:r>
+        <w:rPr>
+          <w:noProof/>
+        </w:rPr>
+        <w:drawing>
+          <wp:inline distT="0" distB="0" distL="0" distR="0" wp14:anchorId="6279013D" wp14:editId="23DC9F7D">
+            <wp:extent cx="4623734" cy="2095500"/>
+            <wp:effectExtent l="0" t="0" r="5715" b="0"/>
+            <wp:docPr id="18" name="Picture 18" descr="Graphical user interface, text, application, email&#10;&#10;Description automatically generated"/>
+            <wp:cNvGraphicFramePr>
+              <a:graphicFrameLocks xmlns:a="http://schemas.openxmlformats.org/drawingml/2006/main" noChangeAspect="1"/>
+            </wp:cNvGraphicFramePr>
+            <a:graphic xmlns:a="http://schemas.openxmlformats.org/drawingml/2006/main">
+              <a:graphicData uri="http://schemas.openxmlformats.org/drawingml/2006/picture">
+                <pic:pic xmlns:pic="http://schemas.openxmlformats.org/drawingml/2006/picture">
+                  <pic:nvPicPr>
+                    <pic:cNvPr id="18" name="Picture 18" descr="Graphical user interface, text, application, email&#10;&#10;Description automatically generated"/>
+                    <pic:cNvPicPr/>
+                  </pic:nvPicPr>
+                  <pic:blipFill>
+                    <a:blip r:embed="rId21"/>
+                    <a:stretch>
+                      <a:fillRect/>
+                    </a:stretch>
+                  </pic:blipFill>
+                  <pic:spPr>
+                    <a:xfrm>
+                      <a:off x="0" y="0"/>
+                      <a:ext cx="4625361" cy="2096237"/>
+                    </a:xfrm>
+                    <a:prstGeom prst="rect">
+                      <a:avLst/>
+                    </a:prstGeom>
+                  </pic:spPr>
+                </pic:pic>
+              </a:graphicData>
+            </a:graphic>
+          </wp:inline>
+        </w:drawing>
+      </w:r>
+    </w:p>
+    <w:p>
+      <w:r>
+        <w:rPr>
+          <w:noProof/>
+        </w:rPr>
+        <w:drawing>
+          <wp:inline distT="0" distB="0" distL="0" distR="0" wp14:anchorId="62E8872A" wp14:editId="62A9B936">
+            <wp:extent cx="4623435" cy="2360125"/>
+            <wp:effectExtent l="0" t="0" r="5715" b="2540"/>
+            <wp:docPr id="19" name="Picture 19" descr="Graphical user interface, text, application, Teams&#10;&#10;Description automatically generated"/>
+            <wp:cNvGraphicFramePr>
+              <a:graphicFrameLocks xmlns:a="http://schemas.openxmlformats.org/drawingml/2006/main" noChangeAspect="1"/>
+            </wp:cNvGraphicFramePr>
+            <a:graphic xmlns:a="http://schemas.openxmlformats.org/drawingml/2006/main">
+              <a:graphicData uri="http://schemas.openxmlformats.org/drawingml/2006/picture">
+                <pic:pic xmlns:pic="http://schemas.openxmlformats.org/drawingml/2006/picture">
+                  <pic:nvPicPr>
+                    <pic:cNvPr id="19" name="Picture 19" descr="Graphical user interface, text, application, Teams&#10;&#10;Description automatically generated"/>
+                    <pic:cNvPicPr/>
+                  </pic:nvPicPr>
+                  <pic:blipFill>
+                    <a:blip r:embed="rId22"/>
+                    <a:stretch>
+                      <a:fillRect/>
+                    </a:stretch>
+                  </pic:blipFill>
+                  <pic:spPr>
+                    <a:xfrm>
+                      <a:off x="0" y="0"/>
+                      <a:ext cx="4630832" cy="2363901"/>
+                    </a:xfrm>
+                    <a:prstGeom prst="rect">
+                      <a:avLst/>
+                    </a:prstGeom>
+                  </pic:spPr>
+                </pic:pic>
+              </a:graphicData>
+            </a:graphic>
+          </wp:inline>
+        </w:drawing>
+      </w:r>
+    </w:p>
+    <w:p>
+      <w:r>
+        <w:rPr>
+          <w:noProof/>
+        </w:rPr>
+        <w:drawing>
+          <wp:inline distT="0" distB="0" distL="0" distR="0" wp14:anchorId="3D0DF0B2" wp14:editId="1DEBD600">
+            <wp:extent cx="4623435" cy="1370335"/>
+            <wp:effectExtent l="0" t="0" r="5715" b="1270"/>
+            <wp:docPr id="9" name="Picture 9" descr="Graphical user interface, application&#10;&#10;Description automatically generated"/>
+            <wp:cNvGraphicFramePr>
+              <a:graphicFrameLocks xmlns:a="http://schemas.openxmlformats.org/drawingml/2006/main" noChangeAspect="1"/>
+            </wp:cNvGraphicFramePr>
+            <a:graphic xmlns:a="http://schemas.openxmlformats.org/drawingml/2006/main">
+              <a:graphicData uri="http://schemas.openxmlformats.org/drawingml/2006/picture">
+                <pic:pic xmlns:pic="http://schemas.openxmlformats.org/drawingml/2006/picture">
+                  <pic:nvPicPr>
+                    <pic:cNvPr id="9" name="Picture 9" descr="Graphical user interface, application&#10;&#10;Description automatically generated"/>
+                    <pic:cNvPicPr/>
+                  </pic:nvPicPr>
+                  <pic:blipFill>
+                    <a:blip r:embed="rId23"/>
+                    <a:stretch>
+                      <a:fillRect/>
+                    </a:stretch>
+                  </pic:blipFill>
+                  <pic:spPr>
+                    <a:xfrm>
+                      <a:off x="0" y="0"/>
+                      <a:ext cx="4654337" cy="1379494"/>
+                    </a:xfrm>
+                    <a:prstGeom prst="rect">
+                      <a:avLst/>
+                    </a:prstGeom>
+                  </pic:spPr>
+                </pic:pic>
+              </a:graphicData>
+            </a:graphic>
+          </wp:inline>
+        </w:drawing>
+      </w:r>
+    </w:p>
     <w:sectPr>
       <w:pgSz w:w="12240" w:h="15840"/>
-      <w:pgMar w:top="1440" w:right="1440" w:bottom="1440" w:left="1440" w:header="720" w:footer="720" w:gutter="0"/>
+      <w:pgMar w:top="720" w:right="720" w:bottom="720" w:left="720" w:header="720" w:footer="720" w:gutter="0"/>
       <w:cols w:space="720"/>
       <w:docGrid w:linePitch="360"/>
     </w:sectPr>

</xml_diff>